<commit_message>
docs: 기능개발 문제의 github commit hash 삽입 & pdf 제작(Scan 포함)
</commit_message>
<xml_diff>
--- a/docs/programmers/_42586/Report.docx
+++ b/docs/programmers/_42586/Report.docx
@@ -197,6 +197,7 @@
     <w:p/>
     <w:p/>
     <w:p>
+      <w:proofErr w:type="gramStart"/>
       <w:r>
         <w:rPr>
           <w:rFonts w:hint="eastAsia"/>
@@ -204,7 +205,11 @@
         <w:t>과목</w:t>
       </w:r>
       <w:r>
-        <w:t xml:space="preserve"> : </w:t>
+        <w:t xml:space="preserve"> :</w:t>
+      </w:r>
+      <w:proofErr w:type="gramEnd"/>
+      <w:r>
+        <w:t xml:space="preserve"> </w:t>
       </w:r>
       <w:proofErr w:type="spellStart"/>
       <w:r>
@@ -216,6 +221,7 @@
       <w:proofErr w:type="spellEnd"/>
     </w:p>
     <w:p>
+      <w:proofErr w:type="gramStart"/>
       <w:r>
         <w:rPr>
           <w:rFonts w:hint="eastAsia"/>
@@ -223,7 +229,11 @@
         <w:t>담당교수</w:t>
       </w:r>
       <w:r>
-        <w:t xml:space="preserve"> : </w:t>
+        <w:t xml:space="preserve"> :</w:t>
+      </w:r>
+      <w:proofErr w:type="gramEnd"/>
+      <w:r>
+        <w:t xml:space="preserve"> </w:t>
       </w:r>
       <w:r>
         <w:rPr>
@@ -236,6 +246,7 @@
       </w:r>
     </w:p>
     <w:p>
+      <w:proofErr w:type="gramStart"/>
       <w:r>
         <w:rPr>
           <w:rFonts w:hint="eastAsia"/>
@@ -243,10 +254,15 @@
         <w:t>학부</w:t>
       </w:r>
       <w:r>
-        <w:t xml:space="preserve"> : IT융합자율학부</w:t>
-      </w:r>
-    </w:p>
-    <w:p>
+        <w:t xml:space="preserve"> :</w:t>
+      </w:r>
+      <w:proofErr w:type="gramEnd"/>
+      <w:r>
+        <w:t xml:space="preserve"> IT융합자율학부</w:t>
+      </w:r>
+    </w:p>
+    <w:p>
+      <w:proofErr w:type="gramStart"/>
       <w:r>
         <w:rPr>
           <w:rFonts w:hint="eastAsia"/>
@@ -254,10 +270,15 @@
         <w:t>학번</w:t>
       </w:r>
       <w:r>
-        <w:t xml:space="preserve"> : 202114136</w:t>
-      </w:r>
-    </w:p>
-    <w:p>
+        <w:t xml:space="preserve"> :</w:t>
+      </w:r>
+      <w:proofErr w:type="gramEnd"/>
+      <w:r>
+        <w:t xml:space="preserve"> 202114136</w:t>
+      </w:r>
+    </w:p>
+    <w:p>
+      <w:proofErr w:type="gramStart"/>
       <w:r>
         <w:rPr>
           <w:rFonts w:hint="eastAsia"/>
@@ -265,10 +286,15 @@
         <w:t>이름</w:t>
       </w:r>
       <w:r>
-        <w:t xml:space="preserve"> : 장준희</w:t>
-      </w:r>
-    </w:p>
-    <w:p>
+        <w:t xml:space="preserve"> :</w:t>
+      </w:r>
+      <w:proofErr w:type="gramEnd"/>
+      <w:r>
+        <w:t xml:space="preserve"> 장준희</w:t>
+      </w:r>
+    </w:p>
+    <w:p>
+      <w:proofErr w:type="gramStart"/>
       <w:r>
         <w:rPr>
           <w:rFonts w:hint="eastAsia"/>
@@ -276,7 +302,11 @@
         <w:t>제출일</w:t>
       </w:r>
       <w:r>
-        <w:t xml:space="preserve"> : </w:t>
+        <w:t xml:space="preserve"> :</w:t>
+      </w:r>
+      <w:proofErr w:type="gramEnd"/>
+      <w:r>
+        <w:t xml:space="preserve"> </w:t>
       </w:r>
       <w:r>
         <w:rPr>
@@ -755,7 +785,21 @@
         <w:rPr>
           <w:rFonts w:hint="eastAsia"/>
         </w:rPr>
-        <w:t xml:space="preserve"> 카운트 하였다.</w:t>
+        <w:t xml:space="preserve"> </w:t>
+      </w:r>
+      <w:proofErr w:type="gramStart"/>
+      <w:r>
+        <w:rPr>
+          <w:rFonts w:hint="eastAsia"/>
+        </w:rPr>
+        <w:t>카운트 하였다</w:t>
+      </w:r>
+      <w:proofErr w:type="gramEnd"/>
+      <w:r>
+        <w:rPr>
+          <w:rFonts w:hint="eastAsia"/>
+        </w:rPr>
+        <w:t>.</w:t>
       </w:r>
     </w:p>
     <w:p/>
@@ -1143,6 +1187,27 @@
         </w:rPr>
         <w:t>결과</w:t>
       </w:r>
+      <w:r>
+        <w:rPr>
+          <w:rFonts w:hint="eastAsia"/>
+        </w:rPr>
+        <w:t xml:space="preserve"> (</w:t>
+      </w:r>
+      <w:r>
+        <w:t>P</w:t>
+      </w:r>
+      <w:r>
+        <w:rPr>
+          <w:rFonts w:hint="eastAsia"/>
+        </w:rPr>
+        <w:t>rogresses = [93, 30, 55], speeds = [1, 30, 5]</w:t>
+      </w:r>
+      <w:r>
+        <w:rPr>
+          <w:rFonts w:hint="eastAsia"/>
+        </w:rPr>
+        <w:t>)</w:t>
+      </w:r>
     </w:p>
     <w:p>
       <w:pPr>
@@ -1214,16 +1279,113 @@
       </w:r>
     </w:p>
     <w:p>
-      <w:pPr>
-        <w:rPr>
-          <w:rFonts w:hint="eastAsia"/>
-        </w:rPr>
-      </w:pPr>
       <w:r>
         <w:rPr>
           <w:rFonts w:hint="eastAsia"/>
         </w:rPr>
         <w:t xml:space="preserve">처음에는 배포의 </w:t>
+      </w:r>
+      <w:r>
+        <w:rPr>
+          <w:rFonts w:hint="eastAsia"/>
+        </w:rPr>
+        <w:t>카운트에만 집중했다.</w:t>
+      </w:r>
+    </w:p>
+    <w:p>
+      <w:r>
+        <w:rPr>
+          <w:rFonts w:hint="eastAsia"/>
+        </w:rPr>
+        <w:t>하지만 반복을 하는 동안에 또 다른 연산이 실행되는 부분을 간과한 것 같다.</w:t>
+      </w:r>
+    </w:p>
+    <w:p/>
+    <w:p>
+      <w:r>
+        <w:rPr>
+          <w:rFonts w:hint="eastAsia"/>
+        </w:rPr>
+        <w:t>앞으로는 모든 연산이 미치는 영향을 면밀히 검토하여 다양한 특면을 고려한 코드를 작성할 것이다.</w:t>
+      </w:r>
+    </w:p>
+    <w:p/>
+    <w:p>
+      <w:pPr>
+        <w:tabs>
+          <w:tab w:val="left" w:pos="1200"/>
+          <w:tab w:val="left" w:pos="6285"/>
+        </w:tabs>
+        <w:rPr>
+          <w:rFonts w:hint="eastAsia"/>
+          <w:b/>
+          <w:bCs/>
+        </w:rPr>
+      </w:pPr>
+      <w:proofErr w:type="spellStart"/>
+      <w:r>
+        <w:rPr>
+          <w:b/>
+          <w:bCs/>
+        </w:rPr>
+        <w:lastRenderedPageBreak/>
+        <w:t>github</w:t>
+      </w:r>
+      <w:proofErr w:type="spellEnd"/>
+      <w:r>
+        <w:rPr>
+          <w:b/>
+          <w:bCs/>
+        </w:rPr>
+        <w:t xml:space="preserve"> commit hash</w:t>
+      </w:r>
+    </w:p>
+    <w:p>
+      <w:pPr>
+        <w:tabs>
+          <w:tab w:val="left" w:pos="1200"/>
+          <w:tab w:val="left" w:pos="6285"/>
+        </w:tabs>
+        <w:rPr>
+          <w:rFonts w:hint="eastAsia"/>
+        </w:rPr>
+      </w:pPr>
+      <w:r>
+        <w:drawing>
+          <wp:inline distT="0" distB="0" distL="0" distR="0" wp14:anchorId="01ACCF6E" wp14:editId="5D9E716C">
+            <wp:extent cx="5731510" cy="4154170"/>
+            <wp:effectExtent l="0" t="0" r="2540" b="0"/>
+            <wp:docPr id="443538296" name="그림 1" descr="텍스트, 스크린샷, 폰트, 번호이(가) 표시된 사진&#10;&#10;AI가 생성한 콘텐츠는 부정확할 수 있습니다."/>
+            <wp:cNvGraphicFramePr>
+              <a:graphicFrameLocks xmlns:a="http://schemas.openxmlformats.org/drawingml/2006/main" noChangeAspect="1"/>
+            </wp:cNvGraphicFramePr>
+            <a:graphic xmlns:a="http://schemas.openxmlformats.org/drawingml/2006/main">
+              <a:graphicData uri="http://schemas.openxmlformats.org/drawingml/2006/picture">
+                <pic:pic xmlns:pic="http://schemas.openxmlformats.org/drawingml/2006/picture">
+                  <pic:nvPicPr>
+                    <pic:cNvPr id="443538296" name="그림 1" descr="텍스트, 스크린샷, 폰트, 번호이(가) 표시된 사진&#10;&#10;AI가 생성한 콘텐츠는 부정확할 수 있습니다."/>
+                    <pic:cNvPicPr/>
+                  </pic:nvPicPr>
+                  <pic:blipFill>
+                    <a:blip r:embed="rId13"/>
+                    <a:stretch>
+                      <a:fillRect/>
+                    </a:stretch>
+                  </pic:blipFill>
+                  <pic:spPr>
+                    <a:xfrm>
+                      <a:off x="0" y="0"/>
+                      <a:ext cx="5731510" cy="4154170"/>
+                    </a:xfrm>
+                    <a:prstGeom prst="rect">
+                      <a:avLst/>
+                    </a:prstGeom>
+                  </pic:spPr>
+                </pic:pic>
+              </a:graphicData>
+            </a:graphic>
+          </wp:inline>
+        </w:drawing>
       </w:r>
     </w:p>
     <w:sectPr>

</xml_diff>

<commit_message>
docs: 프로세스 문제의 github commit hash 삽입 & pdf 제작
</commit_message>
<xml_diff>
--- a/docs/programmers/_42586/Report.docx
+++ b/docs/programmers/_42586/Report.docx
@@ -32,7 +32,6 @@
           <w:rFonts w:asciiTheme="majorEastAsia" w:eastAsiaTheme="majorEastAsia" w:hAnsiTheme="majorEastAsia"/>
         </w:rPr>
       </w:pPr>
-      <w:proofErr w:type="spellStart"/>
       <w:r>
         <w:rPr>
           <w:rFonts w:asciiTheme="majorEastAsia" w:eastAsiaTheme="majorEastAsia" w:hAnsiTheme="majorEastAsia" w:hint="eastAsia"/>
@@ -43,7 +42,6 @@
         </w:rPr>
         <w:t>프로그래머스</w:t>
       </w:r>
-      <w:proofErr w:type="spellEnd"/>
       <w:r>
         <w:rPr>
           <w:rFonts w:asciiTheme="majorEastAsia" w:eastAsiaTheme="majorEastAsia" w:hAnsiTheme="majorEastAsia"/>
@@ -149,7 +147,7 @@
                     </pic:cNvPicPr>
                   </pic:nvPicPr>
                   <pic:blipFill>
-                    <a:blip r:embed="rId5">
+                    <a:blip r:embed="rId7">
                       <a:extLst>
                         <a:ext uri="{28A0092B-C50C-407E-A947-70E740481C1C}">
                           <a14:useLocalDpi xmlns:a14="http://schemas.microsoft.com/office/drawing/2010/main" val="0"/>
@@ -197,7 +195,6 @@
     <w:p/>
     <w:p/>
     <w:p>
-      <w:proofErr w:type="gramStart"/>
       <w:r>
         <w:rPr>
           <w:rFonts w:hint="eastAsia"/>
@@ -205,23 +202,16 @@
         <w:t>과목</w:t>
       </w:r>
       <w:r>
-        <w:t xml:space="preserve"> :</w:t>
-      </w:r>
-      <w:proofErr w:type="gramEnd"/>
-      <w:r>
-        <w:t xml:space="preserve"> </w:t>
-      </w:r>
-      <w:proofErr w:type="spellStart"/>
+        <w:t xml:space="preserve"> : </w:t>
+      </w:r>
       <w:r>
         <w:rPr>
           <w:rFonts w:hint="eastAsia"/>
         </w:rPr>
         <w:t>코딩테스트지도</w:t>
       </w:r>
-      <w:proofErr w:type="spellEnd"/>
-    </w:p>
-    <w:p>
-      <w:proofErr w:type="gramStart"/>
+    </w:p>
+    <w:p>
       <w:r>
         <w:rPr>
           <w:rFonts w:hint="eastAsia"/>
@@ -229,11 +219,7 @@
         <w:t>담당교수</w:t>
       </w:r>
       <w:r>
-        <w:t xml:space="preserve"> :</w:t>
-      </w:r>
-      <w:proofErr w:type="gramEnd"/>
-      <w:r>
-        <w:t xml:space="preserve"> </w:t>
+        <w:t xml:space="preserve"> : </w:t>
       </w:r>
       <w:r>
         <w:rPr>
@@ -246,7 +232,6 @@
       </w:r>
     </w:p>
     <w:p>
-      <w:proofErr w:type="gramStart"/>
       <w:r>
         <w:rPr>
           <w:rFonts w:hint="eastAsia"/>
@@ -254,15 +239,10 @@
         <w:t>학부</w:t>
       </w:r>
       <w:r>
-        <w:t xml:space="preserve"> :</w:t>
-      </w:r>
-      <w:proofErr w:type="gramEnd"/>
-      <w:r>
-        <w:t xml:space="preserve"> IT융합자율학부</w:t>
-      </w:r>
-    </w:p>
-    <w:p>
-      <w:proofErr w:type="gramStart"/>
+        <w:t xml:space="preserve"> : IT융합자율학부</w:t>
+      </w:r>
+    </w:p>
+    <w:p>
       <w:r>
         <w:rPr>
           <w:rFonts w:hint="eastAsia"/>
@@ -270,15 +250,10 @@
         <w:t>학번</w:t>
       </w:r>
       <w:r>
-        <w:t xml:space="preserve"> :</w:t>
-      </w:r>
-      <w:proofErr w:type="gramEnd"/>
-      <w:r>
-        <w:t xml:space="preserve"> 202114136</w:t>
-      </w:r>
-    </w:p>
-    <w:p>
-      <w:proofErr w:type="gramStart"/>
+        <w:t xml:space="preserve"> : 202114136</w:t>
+      </w:r>
+    </w:p>
+    <w:p>
       <w:r>
         <w:rPr>
           <w:rFonts w:hint="eastAsia"/>
@@ -286,15 +261,15 @@
         <w:t>이름</w:t>
       </w:r>
       <w:r>
-        <w:t xml:space="preserve"> :</w:t>
-      </w:r>
-      <w:proofErr w:type="gramEnd"/>
-      <w:r>
-        <w:t xml:space="preserve"> 장준희</w:t>
-      </w:r>
-    </w:p>
-    <w:p>
-      <w:proofErr w:type="gramStart"/>
+        <w:t xml:space="preserve"> : 장준희</w:t>
+      </w:r>
+    </w:p>
+    <w:p>
+      <w:pPr>
+        <w:rPr>
+          <w:rFonts w:hint="eastAsia"/>
+        </w:rPr>
+      </w:pPr>
       <w:r>
         <w:rPr>
           <w:rFonts w:hint="eastAsia"/>
@@ -302,23 +277,19 @@
         <w:t>제출일</w:t>
       </w:r>
       <w:r>
-        <w:t xml:space="preserve"> :</w:t>
-      </w:r>
-      <w:proofErr w:type="gramEnd"/>
-      <w:r>
-        <w:t xml:space="preserve"> </w:t>
-      </w:r>
-      <w:r>
-        <w:rPr>
-          <w:rFonts w:hint="eastAsia"/>
-        </w:rPr>
-        <w:t>2025-03-2</w:t>
-      </w:r>
-      <w:r>
-        <w:rPr>
-          <w:rFonts w:hint="eastAsia"/>
-        </w:rPr>
-        <w:t>9</w:t>
+        <w:t xml:space="preserve"> : </w:t>
+      </w:r>
+      <w:r>
+        <w:rPr>
+          <w:rFonts w:hint="eastAsia"/>
+        </w:rPr>
+        <w:t>2025-03-</w:t>
+      </w:r>
+      <w:r>
+        <w:rPr>
+          <w:rFonts w:hint="eastAsia"/>
+        </w:rPr>
+        <w:t>30</w:t>
       </w:r>
     </w:p>
     <w:p/>
@@ -351,13 +322,8 @@
       </w:r>
     </w:p>
     <w:p>
-      <w:proofErr w:type="spellStart"/>
-      <w:r>
-        <w:t>프로그래머스</w:t>
-      </w:r>
-      <w:proofErr w:type="spellEnd"/>
-      <w:r>
-        <w:t xml:space="preserve"> 팀에서는 기능 개선 작업을 수행 중입니다. 각 기능은 진도가 100%일 때 서비스에 반영할 수 있습니다.</w:t>
+      <w:r>
+        <w:t>프로그래머스 팀에서는 기능 개선 작업을 수행 중입니다. 각 기능은 진도가 100%일 때 서비스에 반영할 수 있습니다.</w:t>
       </w:r>
     </w:p>
     <w:p>
@@ -558,7 +524,7 @@
                     <pic:cNvPicPr/>
                   </pic:nvPicPr>
                   <pic:blipFill>
-                    <a:blip r:embed="rId6"/>
+                    <a:blip r:embed="rId8"/>
                     <a:stretch>
                       <a:fillRect/>
                     </a:stretch>
@@ -636,286 +602,6 @@
                 <pic:pic xmlns:pic="http://schemas.openxmlformats.org/drawingml/2006/picture">
                   <pic:nvPicPr>
                     <pic:cNvPr id="1350748976" name="그림 1" descr="텍스트, 스크린샷, 소프트웨어, 디스플레이이(가) 표시된 사진&#10;&#10;AI가 생성한 콘텐츠는 부정확할 수 있습니다."/>
-                    <pic:cNvPicPr/>
-                  </pic:nvPicPr>
-                  <pic:blipFill>
-                    <a:blip r:embed="rId7"/>
-                    <a:stretch>
-                      <a:fillRect/>
-                    </a:stretch>
-                  </pic:blipFill>
-                  <pic:spPr>
-                    <a:xfrm>
-                      <a:off x="0" y="0"/>
-                      <a:ext cx="5731510" cy="6209030"/>
-                    </a:xfrm>
-                    <a:prstGeom prst="rect">
-                      <a:avLst/>
-                    </a:prstGeom>
-                  </pic:spPr>
-                </pic:pic>
-              </a:graphicData>
-            </a:graphic>
-          </wp:inline>
-        </w:drawing>
-      </w:r>
-    </w:p>
-    <w:p/>
-    <w:p>
-      <w:r>
-        <w:rPr>
-          <w:rFonts w:hint="eastAsia"/>
-        </w:rPr>
-        <w:t>100% 이상일때의 처리를 하였다.</w:t>
-      </w:r>
-    </w:p>
-    <w:p/>
-    <w:p/>
-    <w:p>
-      <w:r>
-        <w:rPr>
-          <w:rFonts w:hint="eastAsia"/>
-        </w:rPr>
-        <w:lastRenderedPageBreak/>
-        <w:t>3. 결과를 answer에 넣기</w:t>
-      </w:r>
-    </w:p>
-    <w:p>
-      <w:r>
-        <w:rPr>
-          <w:rFonts w:hint="eastAsia"/>
-        </w:rPr>
-        <w:t xml:space="preserve">작업에 대한 </w:t>
-      </w:r>
-      <w:r>
-        <w:rPr>
-          <w:rFonts w:hint="eastAsia"/>
-        </w:rPr>
-        <w:t>내역을 answer에 넣어보겠다.</w:t>
-      </w:r>
-    </w:p>
-    <w:p>
-      <w:proofErr w:type="spellStart"/>
-      <w:r>
-        <w:rPr>
-          <w:rFonts w:hint="eastAsia"/>
-        </w:rPr>
-        <w:t>arrayList</w:t>
-      </w:r>
-      <w:proofErr w:type="spellEnd"/>
-      <w:r>
-        <w:rPr>
-          <w:rFonts w:hint="eastAsia"/>
-        </w:rPr>
-        <w:t>를 통해서 넣을 것이다. (배열이 가변적이기 때문)</w:t>
-      </w:r>
-    </w:p>
-    <w:p>
-      <w:pPr>
-        <w:rPr>
-          <w:rFonts w:hint="eastAsia"/>
-        </w:rPr>
-      </w:pPr>
-      <w:r>
-        <w:rPr>
-          <w:rFonts w:hint="eastAsia"/>
-        </w:rPr>
-        <w:t>실행결과</w:t>
-      </w:r>
-    </w:p>
-    <w:p>
-      <w:pPr>
-        <w:rPr>
-          <w:rFonts w:hint="eastAsia"/>
-        </w:rPr>
-      </w:pPr>
-      <w:r>
-        <w:drawing>
-          <wp:inline distT="0" distB="0" distL="0" distR="0" wp14:anchorId="7F957D02" wp14:editId="5FD1F68C">
-            <wp:extent cx="5731510" cy="6209030"/>
-            <wp:effectExtent l="0" t="0" r="2540" b="1270"/>
-            <wp:docPr id="227177478" name="그림 1" descr="텍스트, 스크린샷, 소프트웨어, 디스플레이이(가) 표시된 사진&#10;&#10;AI가 생성한 콘텐츠는 부정확할 수 있습니다."/>
-            <wp:cNvGraphicFramePr>
-              <a:graphicFrameLocks xmlns:a="http://schemas.openxmlformats.org/drawingml/2006/main" noChangeAspect="1"/>
-            </wp:cNvGraphicFramePr>
-            <a:graphic xmlns:a="http://schemas.openxmlformats.org/drawingml/2006/main">
-              <a:graphicData uri="http://schemas.openxmlformats.org/drawingml/2006/picture">
-                <pic:pic xmlns:pic="http://schemas.openxmlformats.org/drawingml/2006/picture">
-                  <pic:nvPicPr>
-                    <pic:cNvPr id="227177478" name="그림 1" descr="텍스트, 스크린샷, 소프트웨어, 디스플레이이(가) 표시된 사진&#10;&#10;AI가 생성한 콘텐츠는 부정확할 수 있습니다."/>
-                    <pic:cNvPicPr/>
-                  </pic:nvPicPr>
-                  <pic:blipFill>
-                    <a:blip r:embed="rId8"/>
-                    <a:stretch>
-                      <a:fillRect/>
-                    </a:stretch>
-                  </pic:blipFill>
-                  <pic:spPr>
-                    <a:xfrm>
-                      <a:off x="0" y="0"/>
-                      <a:ext cx="5731510" cy="6209030"/>
-                    </a:xfrm>
-                    <a:prstGeom prst="rect">
-                      <a:avLst/>
-                    </a:prstGeom>
-                  </pic:spPr>
-                </pic:pic>
-              </a:graphicData>
-            </a:graphic>
-          </wp:inline>
-        </w:drawing>
-      </w:r>
-    </w:p>
-    <w:p/>
-    <w:p>
-      <w:r>
-        <w:rPr>
-          <w:rFonts w:hint="eastAsia"/>
-        </w:rPr>
-        <w:t>첫번째 원소를 확인하여 개수를</w:t>
-      </w:r>
-      <w:r>
-        <w:rPr>
-          <w:rFonts w:hint="eastAsia"/>
-        </w:rPr>
-        <w:t xml:space="preserve"> answer에</w:t>
-      </w:r>
-      <w:r>
-        <w:rPr>
-          <w:rFonts w:hint="eastAsia"/>
-        </w:rPr>
-        <w:t xml:space="preserve"> </w:t>
-      </w:r>
-      <w:proofErr w:type="gramStart"/>
-      <w:r>
-        <w:rPr>
-          <w:rFonts w:hint="eastAsia"/>
-        </w:rPr>
-        <w:t>카운트 하였다</w:t>
-      </w:r>
-      <w:proofErr w:type="gramEnd"/>
-      <w:r>
-        <w:rPr>
-          <w:rFonts w:hint="eastAsia"/>
-        </w:rPr>
-        <w:t>.</w:t>
-      </w:r>
-    </w:p>
-    <w:p/>
-    <w:p>
-      <w:pPr>
-        <w:rPr>
-          <w:rFonts w:hint="eastAsia"/>
-        </w:rPr>
-      </w:pPr>
-      <w:r>
-        <w:rPr>
-          <w:rFonts w:hint="eastAsia"/>
-        </w:rPr>
-        <w:lastRenderedPageBreak/>
-        <w:t xml:space="preserve">4. </w:t>
-      </w:r>
-      <w:r>
-        <w:rPr>
-          <w:rFonts w:hint="eastAsia"/>
-        </w:rPr>
-        <w:t>반복해서</w:t>
-      </w:r>
-      <w:r>
-        <w:rPr>
-          <w:rFonts w:hint="eastAsia"/>
-        </w:rPr>
-        <w:t xml:space="preserve"> </w:t>
-      </w:r>
-      <w:r>
-        <w:rPr>
-          <w:rFonts w:hint="eastAsia"/>
-        </w:rPr>
-        <w:t>더하기</w:t>
-      </w:r>
-    </w:p>
-    <w:p>
-      <w:pPr>
-        <w:rPr>
-          <w:rFonts w:hint="eastAsia"/>
-        </w:rPr>
-      </w:pPr>
-      <w:r>
-        <w:rPr>
-          <w:rFonts w:hint="eastAsia"/>
-        </w:rPr>
-        <w:t>이제 이러한 검사를 모든 원소에</w:t>
-      </w:r>
-      <w:r>
-        <w:rPr>
-          <w:rFonts w:hint="eastAsia"/>
-        </w:rPr>
-        <w:t xml:space="preserve"> 반복해서</w:t>
-      </w:r>
-      <w:r>
-        <w:rPr>
-          <w:rFonts w:hint="eastAsia"/>
-        </w:rPr>
-        <w:t xml:space="preserve"> 해야 한다.</w:t>
-      </w:r>
-    </w:p>
-    <w:p>
-      <w:proofErr w:type="spellStart"/>
-      <w:r>
-        <w:rPr>
-          <w:rFonts w:hint="eastAsia"/>
-        </w:rPr>
-        <w:t>그럴려면</w:t>
-      </w:r>
-      <w:proofErr w:type="spellEnd"/>
-      <w:r>
-        <w:rPr>
-          <w:rFonts w:hint="eastAsia"/>
-        </w:rPr>
-        <w:t xml:space="preserve"> 본질적으로 이 문제가 무엇을 요구하는 지를 파악해야 한다.</w:t>
-      </w:r>
-    </w:p>
-    <w:p/>
-    <w:p>
-      <w:pPr>
-        <w:rPr>
-          <w:rFonts w:hint="eastAsia"/>
-        </w:rPr>
-      </w:pPr>
-      <w:r>
-        <w:rPr>
-          <w:rFonts w:hint="eastAsia"/>
-        </w:rPr>
-        <w:t>이 문제는 모든 원소를 계속 speeds 만큼 더한 뒤 조건을 따져야 하는 문제이다.</w:t>
-      </w:r>
-    </w:p>
-    <w:p>
-      <w:r>
-        <w:t>W</w:t>
-      </w:r>
-      <w:r>
-        <w:rPr>
-          <w:rFonts w:hint="eastAsia"/>
-        </w:rPr>
-        <w:t>hile 문을 이용하면 계속 더할 것이다.</w:t>
-      </w:r>
-    </w:p>
-    <w:p>
-      <w:r>
-        <w:drawing>
-          <wp:inline distT="0" distB="0" distL="0" distR="0" wp14:anchorId="7CE97B73" wp14:editId="311F1939">
-            <wp:extent cx="5731510" cy="6209030"/>
-            <wp:effectExtent l="0" t="0" r="2540" b="1270"/>
-            <wp:docPr id="1147201882" name="그림 1" descr="텍스트, 스크린샷, 소프트웨어, 디스플레이이(가) 표시된 사진&#10;&#10;AI가 생성한 콘텐츠는 부정확할 수 있습니다."/>
-            <wp:cNvGraphicFramePr>
-              <a:graphicFrameLocks xmlns:a="http://schemas.openxmlformats.org/drawingml/2006/main" noChangeAspect="1"/>
-            </wp:cNvGraphicFramePr>
-            <a:graphic xmlns:a="http://schemas.openxmlformats.org/drawingml/2006/main">
-              <a:graphicData uri="http://schemas.openxmlformats.org/drawingml/2006/picture">
-                <pic:pic xmlns:pic="http://schemas.openxmlformats.org/drawingml/2006/picture">
-                  <pic:nvPicPr>
-                    <pic:cNvPr id="1147201882" name="그림 1" descr="텍스트, 스크린샷, 소프트웨어, 디스플레이이(가) 표시된 사진&#10;&#10;AI가 생성한 콘텐츠는 부정확할 수 있습니다."/>
                     <pic:cNvPicPr/>
                   </pic:nvPicPr>
                   <pic:blipFill>
@@ -940,58 +626,66 @@
         </w:drawing>
       </w:r>
     </w:p>
-    <w:p>
-      <w:r>
-        <w:rPr>
-          <w:rFonts w:hint="eastAsia"/>
-        </w:rPr>
-        <w:t>break문으로 첫번째 문이 감지되면 멈추게 구현하였다.</w:t>
-      </w:r>
-    </w:p>
-    <w:p>
-      <w:pPr>
-        <w:rPr>
-          <w:rFonts w:hint="eastAsia"/>
-        </w:rPr>
-      </w:pPr>
+    <w:p/>
+    <w:p>
+      <w:r>
+        <w:rPr>
+          <w:rFonts w:hint="eastAsia"/>
+        </w:rPr>
+        <w:t>100% 이상일때의 처리를 하였다.</w:t>
+      </w:r>
+    </w:p>
+    <w:p/>
+    <w:p/>
+    <w:p>
       <w:r>
         <w:rPr>
           <w:rFonts w:hint="eastAsia"/>
         </w:rPr>
         <w:lastRenderedPageBreak/>
-        <w:t>5. 반복해서 검사하기 (마지막엔 끝내기)</w:t>
-      </w:r>
-      <w:r>
-        <w:rPr>
-          <w:rFonts w:hint="eastAsia"/>
-        </w:rPr>
-        <w:t xml:space="preserve"> (실패)</w:t>
-      </w:r>
-    </w:p>
-    <w:p/>
-    <w:p>
-      <w:r>
-        <w:rPr>
-          <w:rFonts w:hint="eastAsia"/>
-        </w:rPr>
-        <w:t>반복해서 검사하기 위해서는 현재 검사중인 index를 확인하는 것이 필요하다.</w:t>
-      </w:r>
-    </w:p>
-    <w:p>
-      <w:r>
-        <w:rPr>
-          <w:rFonts w:hint="eastAsia"/>
-        </w:rPr>
-        <w:t>0번부터 시작해서 마지막 index까지 검사하면 된다.</w:t>
-      </w:r>
-    </w:p>
-    <w:p>
-      <w:r>
+        <w:t>3. 결과를 answer에 넣기</w:t>
+      </w:r>
+    </w:p>
+    <w:p>
+      <w:r>
+        <w:rPr>
+          <w:rFonts w:hint="eastAsia"/>
+        </w:rPr>
+        <w:t xml:space="preserve">작업에 대한 </w:t>
+      </w:r>
+      <w:r>
+        <w:rPr>
+          <w:rFonts w:hint="eastAsia"/>
+        </w:rPr>
+        <w:t>내역을 answer에 넣어보겠다.</w:t>
+      </w:r>
+    </w:p>
+    <w:p>
+      <w:r>
+        <w:rPr>
+          <w:rFonts w:hint="eastAsia"/>
+        </w:rPr>
+        <w:t>arrayList를 통해서 넣을 것이다. (배열이 가변적이기 때문)</w:t>
+      </w:r>
+    </w:p>
+    <w:p>
+      <w:r>
+        <w:rPr>
+          <w:rFonts w:hint="eastAsia"/>
+        </w:rPr>
+        <w:t>실행결과</w:t>
+      </w:r>
+    </w:p>
+    <w:p>
+      <w:r>
+        <w:rPr>
+          <w:noProof/>
+        </w:rPr>
         <w:drawing>
-          <wp:inline distT="0" distB="0" distL="0" distR="0" wp14:anchorId="6F02639B" wp14:editId="29A6B6EA">
+          <wp:inline distT="0" distB="0" distL="0" distR="0" wp14:anchorId="7F957D02" wp14:editId="5FD1F68C">
             <wp:extent cx="5731510" cy="6209030"/>
             <wp:effectExtent l="0" t="0" r="2540" b="1270"/>
-            <wp:docPr id="1372390578" name="그림 1" descr="텍스트, 스크린샷, 소프트웨어, 디스플레이이(가) 표시된 사진&#10;&#10;AI가 생성한 콘텐츠는 부정확할 수 있습니다."/>
+            <wp:docPr id="227177478" name="그림 1" descr="텍스트, 스크린샷, 소프트웨어, 디스플레이이(가) 표시된 사진&#10;&#10;AI가 생성한 콘텐츠는 부정확할 수 있습니다."/>
             <wp:cNvGraphicFramePr>
               <a:graphicFrameLocks xmlns:a="http://schemas.openxmlformats.org/drawingml/2006/main" noChangeAspect="1"/>
             </wp:cNvGraphicFramePr>
@@ -999,7 +693,7 @@
               <a:graphicData uri="http://schemas.openxmlformats.org/drawingml/2006/picture">
                 <pic:pic xmlns:pic="http://schemas.openxmlformats.org/drawingml/2006/picture">
                   <pic:nvPicPr>
-                    <pic:cNvPr id="1372390578" name="그림 1" descr="텍스트, 스크린샷, 소프트웨어, 디스플레이이(가) 표시된 사진&#10;&#10;AI가 생성한 콘텐츠는 부정확할 수 있습니다."/>
+                    <pic:cNvPr id="227177478" name="그림 1" descr="텍스트, 스크린샷, 소프트웨어, 디스플레이이(가) 표시된 사진&#10;&#10;AI가 생성한 콘텐츠는 부정확할 수 있습니다."/>
                     <pic:cNvPicPr/>
                   </pic:nvPicPr>
                   <pic:blipFill>
@@ -1024,6 +718,227 @@
         </w:drawing>
       </w:r>
     </w:p>
+    <w:p/>
+    <w:p>
+      <w:r>
+        <w:rPr>
+          <w:rFonts w:hint="eastAsia"/>
+        </w:rPr>
+        <w:t>첫번째 원소를 확인하여 개수를</w:t>
+      </w:r>
+      <w:r>
+        <w:rPr>
+          <w:rFonts w:hint="eastAsia"/>
+        </w:rPr>
+        <w:t xml:space="preserve"> answer에</w:t>
+      </w:r>
+      <w:r>
+        <w:rPr>
+          <w:rFonts w:hint="eastAsia"/>
+        </w:rPr>
+        <w:t xml:space="preserve"> 카운트 하였다.</w:t>
+      </w:r>
+    </w:p>
+    <w:p/>
+    <w:p>
+      <w:r>
+        <w:rPr>
+          <w:rFonts w:hint="eastAsia"/>
+        </w:rPr>
+        <w:lastRenderedPageBreak/>
+        <w:t xml:space="preserve">4. </w:t>
+      </w:r>
+      <w:r>
+        <w:rPr>
+          <w:rFonts w:hint="eastAsia"/>
+        </w:rPr>
+        <w:t>반복해서</w:t>
+      </w:r>
+      <w:r>
+        <w:rPr>
+          <w:rFonts w:hint="eastAsia"/>
+        </w:rPr>
+        <w:t xml:space="preserve"> </w:t>
+      </w:r>
+      <w:r>
+        <w:rPr>
+          <w:rFonts w:hint="eastAsia"/>
+        </w:rPr>
+        <w:t>더하기</w:t>
+      </w:r>
+    </w:p>
+    <w:p>
+      <w:r>
+        <w:rPr>
+          <w:rFonts w:hint="eastAsia"/>
+        </w:rPr>
+        <w:t>이제 이러한 검사를 모든 원소에</w:t>
+      </w:r>
+      <w:r>
+        <w:rPr>
+          <w:rFonts w:hint="eastAsia"/>
+        </w:rPr>
+        <w:t xml:space="preserve"> 반복해서</w:t>
+      </w:r>
+      <w:r>
+        <w:rPr>
+          <w:rFonts w:hint="eastAsia"/>
+        </w:rPr>
+        <w:t xml:space="preserve"> 해야 한다.</w:t>
+      </w:r>
+    </w:p>
+    <w:p>
+      <w:r>
+        <w:rPr>
+          <w:rFonts w:hint="eastAsia"/>
+        </w:rPr>
+        <w:t>그럴려면 본질적으로 이 문제가 무엇을 요구하는 지를 파악해야 한다.</w:t>
+      </w:r>
+    </w:p>
+    <w:p/>
+    <w:p>
+      <w:r>
+        <w:rPr>
+          <w:rFonts w:hint="eastAsia"/>
+        </w:rPr>
+        <w:t>이 문제는 모든 원소를 계속 speeds 만큼 더한 뒤 조건을 따져야 하는 문제이다.</w:t>
+      </w:r>
+    </w:p>
+    <w:p>
+      <w:r>
+        <w:t>W</w:t>
+      </w:r>
+      <w:r>
+        <w:rPr>
+          <w:rFonts w:hint="eastAsia"/>
+        </w:rPr>
+        <w:t>hile 문을 이용하면 계속 더할 것이다.</w:t>
+      </w:r>
+    </w:p>
+    <w:p>
+      <w:r>
+        <w:rPr>
+          <w:noProof/>
+        </w:rPr>
+        <w:drawing>
+          <wp:inline distT="0" distB="0" distL="0" distR="0" wp14:anchorId="7CE97B73" wp14:editId="311F1939">
+            <wp:extent cx="5731510" cy="6209030"/>
+            <wp:effectExtent l="0" t="0" r="2540" b="1270"/>
+            <wp:docPr id="1147201882" name="그림 1" descr="텍스트, 스크린샷, 소프트웨어, 디스플레이이(가) 표시된 사진&#10;&#10;AI가 생성한 콘텐츠는 부정확할 수 있습니다."/>
+            <wp:cNvGraphicFramePr>
+              <a:graphicFrameLocks xmlns:a="http://schemas.openxmlformats.org/drawingml/2006/main" noChangeAspect="1"/>
+            </wp:cNvGraphicFramePr>
+            <a:graphic xmlns:a="http://schemas.openxmlformats.org/drawingml/2006/main">
+              <a:graphicData uri="http://schemas.openxmlformats.org/drawingml/2006/picture">
+                <pic:pic xmlns:pic="http://schemas.openxmlformats.org/drawingml/2006/picture">
+                  <pic:nvPicPr>
+                    <pic:cNvPr id="1147201882" name="그림 1" descr="텍스트, 스크린샷, 소프트웨어, 디스플레이이(가) 표시된 사진&#10;&#10;AI가 생성한 콘텐츠는 부정확할 수 있습니다."/>
+                    <pic:cNvPicPr/>
+                  </pic:nvPicPr>
+                  <pic:blipFill>
+                    <a:blip r:embed="rId11"/>
+                    <a:stretch>
+                      <a:fillRect/>
+                    </a:stretch>
+                  </pic:blipFill>
+                  <pic:spPr>
+                    <a:xfrm>
+                      <a:off x="0" y="0"/>
+                      <a:ext cx="5731510" cy="6209030"/>
+                    </a:xfrm>
+                    <a:prstGeom prst="rect">
+                      <a:avLst/>
+                    </a:prstGeom>
+                  </pic:spPr>
+                </pic:pic>
+              </a:graphicData>
+            </a:graphic>
+          </wp:inline>
+        </w:drawing>
+      </w:r>
+    </w:p>
+    <w:p>
+      <w:r>
+        <w:rPr>
+          <w:rFonts w:hint="eastAsia"/>
+        </w:rPr>
+        <w:t>break문으로 첫번째 문이 감지되면 멈추게 구현하였다.</w:t>
+      </w:r>
+    </w:p>
+    <w:p>
+      <w:r>
+        <w:rPr>
+          <w:rFonts w:hint="eastAsia"/>
+        </w:rPr>
+        <w:lastRenderedPageBreak/>
+        <w:t>5. 반복해서 검사하기 (마지막엔 끝내기)</w:t>
+      </w:r>
+      <w:r>
+        <w:rPr>
+          <w:rFonts w:hint="eastAsia"/>
+        </w:rPr>
+        <w:t xml:space="preserve"> (실패)</w:t>
+      </w:r>
+    </w:p>
+    <w:p/>
+    <w:p>
+      <w:r>
+        <w:rPr>
+          <w:rFonts w:hint="eastAsia"/>
+        </w:rPr>
+        <w:t>반복해서 검사하기 위해서는 현재 검사중인 index를 확인하는 것이 필요하다.</w:t>
+      </w:r>
+    </w:p>
+    <w:p>
+      <w:r>
+        <w:rPr>
+          <w:rFonts w:hint="eastAsia"/>
+        </w:rPr>
+        <w:t>0번부터 시작해서 마지막 index까지 검사하면 된다.</w:t>
+      </w:r>
+    </w:p>
+    <w:p>
+      <w:r>
+        <w:rPr>
+          <w:noProof/>
+        </w:rPr>
+        <w:drawing>
+          <wp:inline distT="0" distB="0" distL="0" distR="0" wp14:anchorId="6F02639B" wp14:editId="29A6B6EA">
+            <wp:extent cx="5731510" cy="6209030"/>
+            <wp:effectExtent l="0" t="0" r="2540" b="1270"/>
+            <wp:docPr id="1372390578" name="그림 1" descr="텍스트, 스크린샷, 소프트웨어, 디스플레이이(가) 표시된 사진&#10;&#10;AI가 생성한 콘텐츠는 부정확할 수 있습니다."/>
+            <wp:cNvGraphicFramePr>
+              <a:graphicFrameLocks xmlns:a="http://schemas.openxmlformats.org/drawingml/2006/main" noChangeAspect="1"/>
+            </wp:cNvGraphicFramePr>
+            <a:graphic xmlns:a="http://schemas.openxmlformats.org/drawingml/2006/main">
+              <a:graphicData uri="http://schemas.openxmlformats.org/drawingml/2006/picture">
+                <pic:pic xmlns:pic="http://schemas.openxmlformats.org/drawingml/2006/picture">
+                  <pic:nvPicPr>
+                    <pic:cNvPr id="1372390578" name="그림 1" descr="텍스트, 스크린샷, 소프트웨어, 디스플레이이(가) 표시된 사진&#10;&#10;AI가 생성한 콘텐츠는 부정확할 수 있습니다."/>
+                    <pic:cNvPicPr/>
+                  </pic:nvPicPr>
+                  <pic:blipFill>
+                    <a:blip r:embed="rId12"/>
+                    <a:stretch>
+                      <a:fillRect/>
+                    </a:stretch>
+                  </pic:blipFill>
+                  <pic:spPr>
+                    <a:xfrm>
+                      <a:off x="0" y="0"/>
+                      <a:ext cx="5731510" cy="6209030"/>
+                    </a:xfrm>
+                    <a:prstGeom prst="rect">
+                      <a:avLst/>
+                    </a:prstGeom>
+                  </pic:spPr>
+                </pic:pic>
+              </a:graphicData>
+            </a:graphic>
+          </wp:inline>
+        </w:drawing>
+      </w:r>
+    </w:p>
     <w:p>
       <w:r>
         <w:rPr>
@@ -1032,13 +947,7 @@
         <w:t>이 코드는 문제가 있다.</w:t>
       </w:r>
     </w:p>
-    <w:p>
-      <w:pPr>
-        <w:rPr>
-          <w:rFonts w:hint="eastAsia"/>
-        </w:rPr>
-      </w:pPr>
-    </w:p>
+    <w:p/>
     <w:p>
       <w:r>
         <w:rPr>
@@ -1069,11 +978,6 @@
     </w:p>
     <w:p/>
     <w:p>
-      <w:pPr>
-        <w:rPr>
-          <w:rFonts w:hint="eastAsia"/>
-        </w:rPr>
-      </w:pPr>
       <w:r>
         <w:rPr>
           <w:rFonts w:hint="eastAsia"/>
@@ -1086,21 +990,7 @@
         <w:rPr>
           <w:rFonts w:hint="eastAsia"/>
         </w:rPr>
-        <w:t xml:space="preserve">즉 </w:t>
-      </w:r>
-      <w:proofErr w:type="spellStart"/>
-      <w:r>
-        <w:rPr>
-          <w:rFonts w:hint="eastAsia"/>
-        </w:rPr>
-        <w:t>answerList</w:t>
-      </w:r>
-      <w:proofErr w:type="spellEnd"/>
-      <w:r>
-        <w:rPr>
-          <w:rFonts w:hint="eastAsia"/>
-        </w:rPr>
-        <w:t>의 첫번째 원소에만 3이 들어간 것이다. (의도는 [2,1])</w:t>
+        <w:t>즉 answerList의 첫번째 원소에만 3이 들어간 것이다. (의도는 [2,1])</w:t>
       </w:r>
     </w:p>
     <w:p/>
@@ -1120,13 +1010,7 @@
         <w:t>1. 원소 증가 코드를 배포 계산 중간에도 더하는 문제</w:t>
       </w:r>
     </w:p>
-    <w:p>
-      <w:pPr>
-        <w:rPr>
-          <w:rFonts w:hint="eastAsia"/>
-        </w:rPr>
-      </w:pPr>
-    </w:p>
+    <w:p/>
     <w:p>
       <w:r>
         <w:rPr>
@@ -1137,6 +1021,9 @@
     </w:p>
     <w:p>
       <w:r>
+        <w:rPr>
+          <w:noProof/>
+        </w:rPr>
         <w:drawing>
           <wp:inline distT="0" distB="0" distL="0" distR="0" wp14:anchorId="2FDD5394" wp14:editId="7D8C5810">
             <wp:extent cx="3829584" cy="990738"/>
@@ -1153,7 +1040,7 @@
                     <pic:cNvPicPr/>
                   </pic:nvPicPr>
                   <pic:blipFill>
-                    <a:blip r:embed="rId11"/>
+                    <a:blip r:embed="rId13"/>
                     <a:stretch>
                       <a:fillRect/>
                     </a:stretch>
@@ -1176,11 +1063,6 @@
     </w:p>
     <w:p/>
     <w:p>
-      <w:pPr>
-        <w:rPr>
-          <w:rFonts w:hint="eastAsia"/>
-        </w:rPr>
-      </w:pPr>
       <w:r>
         <w:rPr>
           <w:rFonts w:hint="eastAsia"/>
@@ -1200,22 +1082,14 @@
         <w:rPr>
           <w:rFonts w:hint="eastAsia"/>
         </w:rPr>
-        <w:t>rogresses = [93, 30, 55], speeds = [1, 30, 5]</w:t>
-      </w:r>
-      <w:r>
-        <w:rPr>
-          <w:rFonts w:hint="eastAsia"/>
-        </w:rPr>
-        <w:t>)</w:t>
-      </w:r>
-    </w:p>
-    <w:p>
-      <w:pPr>
-        <w:rPr>
-          <w:rFonts w:hint="eastAsia"/>
-        </w:rPr>
-      </w:pPr>
-      <w:r>
+        <w:t>rogresses = [93, 30, 55], speeds = [1, 30, 5])</w:t>
+      </w:r>
+    </w:p>
+    <w:p>
+      <w:r>
+        <w:rPr>
+          <w:noProof/>
+        </w:rPr>
         <w:drawing>
           <wp:inline distT="0" distB="0" distL="0" distR="0" wp14:anchorId="30C5CEE4" wp14:editId="2F9ED559">
             <wp:extent cx="562053" cy="238158"/>
@@ -1232,7 +1106,7 @@
                     <pic:cNvPicPr/>
                   </pic:nvPicPr>
                   <pic:blipFill>
-                    <a:blip r:embed="rId12"/>
+                    <a:blip r:embed="rId14"/>
                     <a:stretch>
                       <a:fillRect/>
                     </a:stretch>
@@ -1317,27 +1191,17 @@
           <w:tab w:val="left" w:pos="6285"/>
         </w:tabs>
         <w:rPr>
-          <w:rFonts w:hint="eastAsia"/>
           <w:b/>
           <w:bCs/>
         </w:rPr>
       </w:pPr>
-      <w:proofErr w:type="spellStart"/>
       <w:r>
         <w:rPr>
           <w:b/>
           <w:bCs/>
         </w:rPr>
         <w:lastRenderedPageBreak/>
-        <w:t>github</w:t>
-      </w:r>
-      <w:proofErr w:type="spellEnd"/>
-      <w:r>
-        <w:rPr>
-          <w:b/>
-          <w:bCs/>
-        </w:rPr>
-        <w:t xml:space="preserve"> commit hash</w:t>
+        <w:t>github commit hash</w:t>
       </w:r>
     </w:p>
     <w:p>
@@ -1346,11 +1210,11 @@
           <w:tab w:val="left" w:pos="1200"/>
           <w:tab w:val="left" w:pos="6285"/>
         </w:tabs>
-        <w:rPr>
-          <w:rFonts w:hint="eastAsia"/>
-        </w:rPr>
-      </w:pPr>
-      <w:r>
+      </w:pPr>
+      <w:r>
+        <w:rPr>
+          <w:noProof/>
+        </w:rPr>
         <w:drawing>
           <wp:inline distT="0" distB="0" distL="0" distR="0" wp14:anchorId="01ACCF6E" wp14:editId="5D9E716C">
             <wp:extent cx="5731510" cy="4154170"/>
@@ -1367,7 +1231,7 @@
                     <pic:cNvPicPr/>
                   </pic:nvPicPr>
                   <pic:blipFill>
-                    <a:blip r:embed="rId13"/>
+                    <a:blip r:embed="rId15"/>
                     <a:stretch>
                       <a:fillRect/>
                     </a:stretch>
@@ -1396,6 +1260,56 @@
     </w:sectPr>
   </w:body>
 </w:document>
+</file>
+
+<file path=word/endnotes.xml><?xml version="1.0" encoding="utf-8"?>
+<w:endnotes xmlns:wpc="http://schemas.microsoft.com/office/word/2010/wordprocessingCanvas" xmlns:cx="http://schemas.microsoft.com/office/drawing/2014/chartex" xmlns:cx1="http://schemas.microsoft.com/office/drawing/2015/9/8/chartex" xmlns:cx2="http://schemas.microsoft.com/office/drawing/2015/10/21/chartex" xmlns:cx3="http://schemas.microsoft.com/office/drawing/2016/5/9/chartex" xmlns:cx4="http://schemas.microsoft.com/office/drawing/2016/5/10/chartex" xmlns:cx5="http://schemas.microsoft.com/office/drawing/2016/5/11/chartex" xmlns:cx6="http://schemas.microsoft.com/office/drawing/2016/5/12/chartex" xmlns:cx7="http://schemas.microsoft.com/office/drawing/2016/5/13/chartex" xmlns:cx8="http://schemas.microsoft.com/office/drawing/2016/5/14/chartex" xmlns:mc="http://schemas.openxmlformats.org/markup-compatibility/2006" xmlns:aink="http://schemas.microsoft.com/office/drawing/2016/ink" xmlns:am3d="http://schemas.microsoft.com/office/drawing/2017/model3d" xmlns:o="urn:schemas-microsoft-com:office:office" xmlns:oel="http://schemas.microsoft.com/office/2019/extlst" xmlns:r="http://schemas.openxmlformats.org/officeDocument/2006/relationships" xmlns:m="http://schemas.openxmlformats.org/officeDocument/2006/math" xmlns:v="urn:schemas-microsoft-com:vml" xmlns:wp14="http://schemas.microsoft.com/office/word/2010/wordprocessingDrawing" xmlns:wp="http://schemas.openxmlformats.org/drawingml/2006/wordprocessingDrawing" xmlns:w10="urn:schemas-microsoft-com:office:word" xmlns:w="http://schemas.openxmlformats.org/wordprocessingml/2006/main" xmlns:w14="http://schemas.microsoft.com/office/word/2010/wordml" xmlns:w15="http://schemas.microsoft.com/office/word/2012/wordml" xmlns:w16cex="http://schemas.microsoft.com/office/word/2018/wordml/cex" xmlns:w16cid="http://schemas.microsoft.com/office/word/2016/wordml/cid" xmlns:w16="http://schemas.microsoft.com/office/word/2018/wordml" xmlns:w16du="http://schemas.microsoft.com/office/word/2023/wordml/word16du" xmlns:w16sdtdh="http://schemas.microsoft.com/office/word/2020/wordml/sdtdatahash" xmlns:w16sdtfl="http://schemas.microsoft.com/office/word/2024/wordml/sdtformatlock" xmlns:w16se="http://schemas.microsoft.com/office/word/2015/wordml/symex" xmlns:wpg="http://schemas.microsoft.com/office/word/2010/wordprocessingGroup" xmlns:wpi="http://schemas.microsoft.com/office/word/2010/wordprocessingInk" xmlns:wne="http://schemas.microsoft.com/office/word/2006/wordml" xmlns:wps="http://schemas.microsoft.com/office/word/2010/wordprocessingShape" mc:Ignorable="w14 w15 w16se w16cid w16 w16cex w16sdtdh w16sdtfl w16du wp14">
+  <w:endnote w:type="separator" w:id="-1">
+    <w:p>
+      <w:pPr>
+        <w:spacing w:after="0"/>
+      </w:pPr>
+      <w:r>
+        <w:separator/>
+      </w:r>
+    </w:p>
+  </w:endnote>
+  <w:endnote w:type="continuationSeparator" w:id="0">
+    <w:p>
+      <w:pPr>
+        <w:spacing w:after="0"/>
+      </w:pPr>
+      <w:r>
+        <w:continuationSeparator/>
+      </w:r>
+    </w:p>
+  </w:endnote>
+</w:endnotes>
+</file>
+
+<file path=word/footnotes.xml><?xml version="1.0" encoding="utf-8"?>
+<w:footnotes xmlns:wpc="http://schemas.microsoft.com/office/word/2010/wordprocessingCanvas" xmlns:cx="http://schemas.microsoft.com/office/drawing/2014/chartex" xmlns:cx1="http://schemas.microsoft.com/office/drawing/2015/9/8/chartex" xmlns:cx2="http://schemas.microsoft.com/office/drawing/2015/10/21/chartex" xmlns:cx3="http://schemas.microsoft.com/office/drawing/2016/5/9/chartex" xmlns:cx4="http://schemas.microsoft.com/office/drawing/2016/5/10/chartex" xmlns:cx5="http://schemas.microsoft.com/office/drawing/2016/5/11/chartex" xmlns:cx6="http://schemas.microsoft.com/office/drawing/2016/5/12/chartex" xmlns:cx7="http://schemas.microsoft.com/office/drawing/2016/5/13/chartex" xmlns:cx8="http://schemas.microsoft.com/office/drawing/2016/5/14/chartex" xmlns:mc="http://schemas.openxmlformats.org/markup-compatibility/2006" xmlns:aink="http://schemas.microsoft.com/office/drawing/2016/ink" xmlns:am3d="http://schemas.microsoft.com/office/drawing/2017/model3d" xmlns:o="urn:schemas-microsoft-com:office:office" xmlns:oel="http://schemas.microsoft.com/office/2019/extlst" xmlns:r="http://schemas.openxmlformats.org/officeDocument/2006/relationships" xmlns:m="http://schemas.openxmlformats.org/officeDocument/2006/math" xmlns:v="urn:schemas-microsoft-com:vml" xmlns:wp14="http://schemas.microsoft.com/office/word/2010/wordprocessingDrawing" xmlns:wp="http://schemas.openxmlformats.org/drawingml/2006/wordprocessingDrawing" xmlns:w10="urn:schemas-microsoft-com:office:word" xmlns:w="http://schemas.openxmlformats.org/wordprocessingml/2006/main" xmlns:w14="http://schemas.microsoft.com/office/word/2010/wordml" xmlns:w15="http://schemas.microsoft.com/office/word/2012/wordml" xmlns:w16cex="http://schemas.microsoft.com/office/word/2018/wordml/cex" xmlns:w16cid="http://schemas.microsoft.com/office/word/2016/wordml/cid" xmlns:w16="http://schemas.microsoft.com/office/word/2018/wordml" xmlns:w16du="http://schemas.microsoft.com/office/word/2023/wordml/word16du" xmlns:w16sdtdh="http://schemas.microsoft.com/office/word/2020/wordml/sdtdatahash" xmlns:w16sdtfl="http://schemas.microsoft.com/office/word/2024/wordml/sdtformatlock" xmlns:w16se="http://schemas.microsoft.com/office/word/2015/wordml/symex" xmlns:wpg="http://schemas.microsoft.com/office/word/2010/wordprocessingGroup" xmlns:wpi="http://schemas.microsoft.com/office/word/2010/wordprocessingInk" xmlns:wne="http://schemas.microsoft.com/office/word/2006/wordml" xmlns:wps="http://schemas.microsoft.com/office/word/2010/wordprocessingShape" mc:Ignorable="w14 w15 w16se w16cid w16 w16cex w16sdtdh w16sdtfl w16du wp14">
+  <w:footnote w:type="separator" w:id="-1">
+    <w:p>
+      <w:pPr>
+        <w:spacing w:after="0"/>
+      </w:pPr>
+      <w:r>
+        <w:separator/>
+      </w:r>
+    </w:p>
+  </w:footnote>
+  <w:footnote w:type="continuationSeparator" w:id="0">
+    <w:p>
+      <w:pPr>
+        <w:spacing w:after="0"/>
+      </w:pPr>
+      <w:r>
+        <w:continuationSeparator/>
+      </w:r>
+    </w:p>
+  </w:footnote>
+</w:footnotes>
 </file>
 
 <file path=word/numbering.xml><?xml version="1.0" encoding="utf-8"?>
@@ -2564,6 +2478,50 @@
       <w:spacing w:val="5"/>
     </w:rPr>
   </w:style>
+  <w:style w:type="paragraph" w:styleId="aa">
+    <w:name w:val="header"/>
+    <w:basedOn w:val="a"/>
+    <w:link w:val="Char3"/>
+    <w:uiPriority w:val="99"/>
+    <w:unhideWhenUsed/>
+    <w:rsid w:val="001D5BE6"/>
+    <w:pPr>
+      <w:tabs>
+        <w:tab w:val="center" w:pos="4513"/>
+        <w:tab w:val="right" w:pos="9026"/>
+      </w:tabs>
+      <w:snapToGrid w:val="0"/>
+    </w:pPr>
+  </w:style>
+  <w:style w:type="character" w:customStyle="1" w:styleId="Char3">
+    <w:name w:val="머리글 Char"/>
+    <w:basedOn w:val="a0"/>
+    <w:link w:val="aa"/>
+    <w:uiPriority w:val="99"/>
+    <w:rsid w:val="001D5BE6"/>
+  </w:style>
+  <w:style w:type="paragraph" w:styleId="ab">
+    <w:name w:val="footer"/>
+    <w:basedOn w:val="a"/>
+    <w:link w:val="Char4"/>
+    <w:uiPriority w:val="99"/>
+    <w:unhideWhenUsed/>
+    <w:rsid w:val="001D5BE6"/>
+    <w:pPr>
+      <w:tabs>
+        <w:tab w:val="center" w:pos="4513"/>
+        <w:tab w:val="right" w:pos="9026"/>
+      </w:tabs>
+      <w:snapToGrid w:val="0"/>
+    </w:pPr>
+  </w:style>
+  <w:style w:type="character" w:customStyle="1" w:styleId="Char4">
+    <w:name w:val="바닥글 Char"/>
+    <w:basedOn w:val="a0"/>
+    <w:link w:val="ab"/>
+    <w:uiPriority w:val="99"/>
+    <w:rsid w:val="001D5BE6"/>
+  </w:style>
 </w:styles>
 </file>
 

</xml_diff>